<commit_message>
update COMP3076 Assignment2 and ISEM2006 Assignment1
</commit_message>
<xml_diff>
--- a/HKBU_COMP3076/Assignment2/COMP3076_Assignment_2_report_21251215_Yu Fengfei.docx
+++ b/HKBU_COMP3076/Assignment2/COMP3076_Assignment_2_report_21251215_Yu Fengfei.docx
@@ -188,6 +188,7 @@
       <w:r>
         <w:rPr>
           <w:rStyle w:val="40"/>
+          <w:noProof/>
         </w:rPr>
         <w:drawing>
           <wp:inline distT="0" distB="0" distL="0" distR="0" wp14:anchorId="2FD3133F" wp14:editId="4F962EBA">
@@ -246,6 +247,7 @@
       <w:r>
         <w:rPr>
           <w:rStyle w:val="a3"/>
+          <w:noProof/>
         </w:rPr>
         <w:drawing>
           <wp:inline distT="0" distB="0" distL="0" distR="0" wp14:anchorId="3D58D20A" wp14:editId="67DFC72C">
@@ -918,6 +920,7 @@
       <w:r>
         <w:rPr>
           <w:rStyle w:val="40"/>
+          <w:noProof/>
         </w:rPr>
         <w:drawing>
           <wp:inline distT="0" distB="0" distL="0" distR="0" wp14:anchorId="78C9428A" wp14:editId="5C0AAA0F">
@@ -984,6 +987,7 @@
           <w:rStyle w:val="a3"/>
           <w:b w:val="0"/>
           <w:bCs w:val="0"/>
+          <w:noProof/>
         </w:rPr>
         <w:drawing>
           <wp:inline distT="0" distB="0" distL="0" distR="0" wp14:anchorId="18A31A65" wp14:editId="0E2F22B9">
@@ -1161,6 +1165,7 @@
       <w:r>
         <w:rPr>
           <w:rStyle w:val="40"/>
+          <w:noProof/>
         </w:rPr>
         <w:drawing>
           <wp:inline distT="0" distB="0" distL="0" distR="0" wp14:anchorId="4BA5607A" wp14:editId="2273103F">
@@ -1219,6 +1224,7 @@
       <w:r>
         <w:rPr>
           <w:rStyle w:val="40"/>
+          <w:noProof/>
         </w:rPr>
         <w:drawing>
           <wp:inline distT="0" distB="0" distL="0" distR="0" wp14:anchorId="782A023A" wp14:editId="7EA46CB1">
@@ -1304,7 +1310,7 @@
         <w:spacing w:before="100" w:beforeAutospacing="1" w:after="100" w:afterAutospacing="1" w:line="240" w:lineRule="auto"/>
         <w:outlineLvl w:val="2"/>
         <w:rPr>
-          <w:rFonts w:ascii="Times New Roman" w:hAnsi="Times New Roman" w:cs="Times New Roman" w:hint="eastAsia"/>
+          <w:rFonts w:ascii="Times New Roman" w:hAnsi="Times New Roman" w:cs="Times New Roman"/>
           <w:b/>
           <w:bCs/>
           <w:sz w:val="27"/>
@@ -1399,7 +1405,23 @@
           <w:sz w:val="24"/>
           <w:szCs w:val="24"/>
         </w:rPr>
-        <w:t>For preprocessing, I first resize the horse image to 512×512 pixels. Using SAM (Segment Anything Model), I extract both the mask and the segmented horse from the image.</w:t>
+        <w:t>For preprocessing, I first resize the horse image to 512×512 pixels</w:t>
+      </w:r>
+      <w:r>
+        <w:rPr>
+          <w:rFonts w:ascii="Times New Roman" w:hAnsi="Times New Roman" w:cs="Times New Roman" w:hint="eastAsia"/>
+          <w:sz w:val="24"/>
+          <w:szCs w:val="24"/>
+        </w:rPr>
+        <w:t xml:space="preserve"> to capture fine-grained details</w:t>
+      </w:r>
+      <w:r>
+        <w:rPr>
+          <w:rFonts w:ascii="Times New Roman" w:hAnsi="Times New Roman" w:cs="Times New Roman"/>
+          <w:sz w:val="24"/>
+          <w:szCs w:val="24"/>
+        </w:rPr>
+        <w:t>. Using SAM (Segment Anything Model), I extract both the mask and the segmented horse from the image.</w:t>
       </w:r>
     </w:p>
     <w:p>
@@ -2157,7 +2179,7 @@
           <w:szCs w:val="24"/>
         </w:rPr>
         <w:lastRenderedPageBreak/>
-        <w:t>control_mlsd-fp16.safetensors</w:t>
+        <w:t>control_v11p_sd15_canny_fp16.safetensors</w:t>
       </w:r>
       <w:r>
         <w:rPr>
@@ -2199,11 +2221,19 @@
       <w:r>
         <w:rPr>
           <w:rStyle w:val="a3"/>
+          <w:sz w:val="24"/>
+          <w:szCs w:val="24"/>
+        </w:rPr>
+        <w:t>SD 1.5</w:t>
+      </w:r>
+      <w:r>
+        <w:rPr>
+          <w:rStyle w:val="a3"/>
           <w:rFonts w:eastAsiaTheme="minorEastAsia" w:hint="eastAsia"/>
           <w:sz w:val="24"/>
           <w:szCs w:val="24"/>
         </w:rPr>
-        <w:t>ControlNet.</w:t>
+        <w:t>.</w:t>
       </w:r>
       <w:r>
         <w:rPr>
@@ -2216,12 +2246,13 @@
       </w:r>
       <w:r>
         <w:rPr>
-          <w:rStyle w:val="a3"/>
           <w:rFonts w:eastAsiaTheme="minorEastAsia"/>
-          <w:sz w:val="24"/>
-          <w:szCs w:val="24"/>
-        </w:rPr>
-        <w:t xml:space="preserve">The model is a ControlNet checkpoint designed to enhance Stable Diffusion's image generation by integrating MLSD (Mobile Line Segment Detection). This model specializes in detecting straight lines within images, making it particularly useful for architectural designs, structured compositions, and scenes with prominent linear features. </w:t>
+          <w:b w:val="0"/>
+          <w:bCs w:val="0"/>
+          <w:sz w:val="24"/>
+          <w:szCs w:val="24"/>
+        </w:rPr>
+        <w:t>It utilizes the Canny edge detection algorithm to extract and emphasize edges from input images, enabling precise control over outlines and structure in generated outputs. This model is particularly useful for stylized transformations, sketch-based rendering, and enhancing fine details in image synthesis. It helps guide Stable Diffusion to maintain structural integrity while allowing creative modifications.</w:t>
       </w:r>
     </w:p>
     <w:p>
@@ -2234,8 +2265,7 @@
         <w:jc w:val="both"/>
         <w:rPr>
           <w:rStyle w:val="a3"/>
-          <w:b/>
-          <w:bCs/>
+          <w:rFonts w:hint="eastAsia"/>
           <w:sz w:val="24"/>
           <w:szCs w:val="24"/>
         </w:rPr>
@@ -2247,7 +2277,7 @@
             <w:sz w:val="24"/>
             <w:szCs w:val="24"/>
           </w:rPr>
-          <w:t>https://huggingface.co/webui/ControlNet-modules-safetensors</w:t>
+          <w:t>https://huggingface.co/comfyanonymous/ControlNet-v1-1_fp16_safetensors/blob/main/control_v11p_sd15_canny_fp16.safetensors</w:t>
         </w:r>
       </w:hyperlink>
     </w:p>
@@ -2255,18 +2285,6 @@
       <w:pPr>
         <w:pStyle w:val="3"/>
         <w:rPr>
-          <w:rStyle w:val="a3"/>
-          <w:b/>
-          <w:bCs/>
-          <w:sz w:val="24"/>
-          <w:szCs w:val="24"/>
-        </w:rPr>
-      </w:pPr>
-    </w:p>
-    <w:p>
-      <w:pPr>
-        <w:pStyle w:val="3"/>
-        <w:rPr>
           <w:rFonts w:eastAsiaTheme="minorEastAsia"/>
         </w:rPr>
       </w:pPr>
@@ -2302,7 +2320,25 @@
           <w:b/>
           <w:bCs/>
         </w:rPr>
-        <w:t xml:space="preserve">images by using self-proposed </w:t>
+        <w:t>images by using</w:t>
+      </w:r>
+      <w:r>
+        <w:rPr>
+          <w:rStyle w:val="a3"/>
+          <w:rFonts w:eastAsiaTheme="minorEastAsia" w:hint="eastAsia"/>
+          <w:b/>
+          <w:bCs/>
+        </w:rPr>
+        <w:t xml:space="preserve"> the </w:t>
+      </w:r>
+      <w:r>
+        <w:rPr>
+          <w:rStyle w:val="a3"/>
+          <w:rFonts w:eastAsiaTheme="minorEastAsia" w:hint="eastAsia"/>
+          <w:b/>
+          <w:bCs/>
+        </w:rPr>
+        <w:t xml:space="preserve">self-proposed </w:t>
       </w:r>
       <w:r>
         <w:rPr>
@@ -2422,6 +2458,7 @@
       <w:r>
         <w:rPr>
           <w:rStyle w:val="a3"/>
+          <w:noProof/>
         </w:rPr>
         <w:drawing>
           <wp:inline distT="0" distB="0" distL="0" distR="0" wp14:anchorId="4D58ADC9" wp14:editId="7DE1F31C">
@@ -2482,10 +2519,10 @@
           <w:rStyle w:val="a3"/>
         </w:rPr>
         <w:drawing>
-          <wp:inline distT="0" distB="0" distL="0" distR="0" wp14:anchorId="76A3F754" wp14:editId="438DF4DF">
+          <wp:inline distT="0" distB="0" distL="0" distR="0" wp14:anchorId="071E884A" wp14:editId="055FBBE2">
             <wp:extent cx="1801368" cy="1801368"/>
             <wp:effectExtent l="0" t="0" r="8890" b="8890"/>
-            <wp:docPr id="704384697" name="图片 1" descr="斑马站在草地上&#10;&#10;AI 生成的内容可能不正确。"/>
+            <wp:docPr id="1762544506" name="图片 1" descr="草地上的斑马&#10;&#10;AI 生成的内容可能不正确。"/>
             <wp:cNvGraphicFramePr>
               <a:graphicFrameLocks xmlns:a="http://schemas.openxmlformats.org/drawingml/2006/main" noChangeAspect="1"/>
             </wp:cNvGraphicFramePr>
@@ -2493,7 +2530,7 @@
               <a:graphicData uri="http://schemas.openxmlformats.org/drawingml/2006/picture">
                 <pic:pic xmlns:pic="http://schemas.openxmlformats.org/drawingml/2006/picture">
                   <pic:nvPicPr>
-                    <pic:cNvPr id="704384697" name="图片 1" descr="斑马站在草地上&#10;&#10;AI 生成的内容可能不正确。"/>
+                    <pic:cNvPr id="1762544506" name="图片 1" descr="草地上的斑马&#10;&#10;AI 生成的内容可能不正确。"/>
                     <pic:cNvPicPr/>
                   </pic:nvPicPr>
                   <pic:blipFill>
@@ -2611,15 +2648,13 @@
       </w:pPr>
       <w:r>
         <w:rPr>
-          <w:b/>
-          <w:bCs/>
           <w:noProof/>
         </w:rPr>
         <w:drawing>
-          <wp:inline distT="0" distB="0" distL="0" distR="0" wp14:anchorId="24F7DA80" wp14:editId="1DD679C8">
+          <wp:inline distT="0" distB="0" distL="0" distR="0" wp14:anchorId="620B60DD" wp14:editId="698FEB4E">
             <wp:extent cx="1801368" cy="1801368"/>
             <wp:effectExtent l="0" t="0" r="8890" b="8890"/>
-            <wp:docPr id="1740191744" name="图片 1" descr="吃草的马&#10;&#10;AI 生成的内容可能不正确。"/>
+            <wp:docPr id="1156028165" name="图片 2" descr="海边的沙滩上站着一匹马&#10;&#10;AI 生成的内容可能不正确。"/>
             <wp:cNvGraphicFramePr>
               <a:graphicFrameLocks xmlns:a="http://schemas.openxmlformats.org/drawingml/2006/main" noChangeAspect="1"/>
             </wp:cNvGraphicFramePr>
@@ -2627,16 +2662,25 @@
               <a:graphicData uri="http://schemas.openxmlformats.org/drawingml/2006/picture">
                 <pic:pic xmlns:pic="http://schemas.openxmlformats.org/drawingml/2006/picture">
                   <pic:nvPicPr>
-                    <pic:cNvPr id="1740191744" name="图片 1" descr="吃草的马&#10;&#10;AI 生成的内容可能不正确。"/>
-                    <pic:cNvPicPr/>
+                    <pic:cNvPr id="1578680818" name="图片 2" descr="海边的沙滩上站着一匹马&#10;&#10;AI 生成的内容可能不正确。"/>
+                    <pic:cNvPicPr>
+                      <a:picLocks noChangeAspect="1" noChangeArrowheads="1"/>
+                    </pic:cNvPicPr>
                   </pic:nvPicPr>
                   <pic:blipFill>
-                    <a:blip r:embed="rId24"/>
+                    <a:blip r:embed="rId9">
+                      <a:extLst>
+                        <a:ext uri="{28A0092B-C50C-407E-A947-70E740481C1C}">
+                          <a14:useLocalDpi xmlns:a14="http://schemas.microsoft.com/office/drawing/2010/main" val="0"/>
+                        </a:ext>
+                      </a:extLst>
+                    </a:blip>
+                    <a:srcRect/>
                     <a:stretch>
                       <a:fillRect/>
                     </a:stretch>
                   </pic:blipFill>
-                  <pic:spPr>
+                  <pic:spPr bwMode="auto">
                     <a:xfrm>
                       <a:off x="0" y="0"/>
                       <a:ext cx="1801368" cy="1801368"/>
@@ -2644,6 +2688,10 @@
                     <a:prstGeom prst="rect">
                       <a:avLst/>
                     </a:prstGeom>
+                    <a:noFill/>
+                    <a:ln>
+                      <a:noFill/>
+                    </a:ln>
                   </pic:spPr>
                 </pic:pic>
               </a:graphicData>
@@ -2678,10 +2726,10 @@
           <w:bCs/>
         </w:rPr>
         <w:drawing>
-          <wp:inline distT="0" distB="0" distL="0" distR="0" wp14:anchorId="2624200D" wp14:editId="6FBB195B">
+          <wp:inline distT="0" distB="0" distL="0" distR="0" wp14:anchorId="788DA6D2" wp14:editId="4BD23007">
             <wp:extent cx="1801368" cy="1801368"/>
             <wp:effectExtent l="0" t="0" r="8890" b="8890"/>
-            <wp:docPr id="897964485" name="图片 1" descr="斑马在吃草&#10;&#10;AI 生成的内容可能不正确。"/>
+            <wp:docPr id="513502216" name="图片 1" descr="男人和女人在沙滩上行走&#10;&#10;AI 生成的内容可能不正确。"/>
             <wp:cNvGraphicFramePr>
               <a:graphicFrameLocks xmlns:a="http://schemas.openxmlformats.org/drawingml/2006/main" noChangeAspect="1"/>
             </wp:cNvGraphicFramePr>
@@ -2689,11 +2737,11 @@
               <a:graphicData uri="http://schemas.openxmlformats.org/drawingml/2006/picture">
                 <pic:pic xmlns:pic="http://schemas.openxmlformats.org/drawingml/2006/picture">
                   <pic:nvPicPr>
-                    <pic:cNvPr id="897964485" name="图片 1" descr="斑马在吃草&#10;&#10;AI 生成的内容可能不正确。"/>
+                    <pic:cNvPr id="513502216" name="图片 1" descr="男人和女人在沙滩上行走&#10;&#10;AI 生成的内容可能不正确。"/>
                     <pic:cNvPicPr/>
                   </pic:nvPicPr>
                   <pic:blipFill>
-                    <a:blip r:embed="rId25"/>
+                    <a:blip r:embed="rId24"/>
                     <a:stretch>
                       <a:fillRect/>
                     </a:stretch>
@@ -2880,6 +2928,7 @@
       <w:r>
         <w:rPr>
           <w:rStyle w:val="a3"/>
+          <w:noProof/>
         </w:rPr>
         <w:drawing>
           <wp:inline distT="0" distB="0" distL="0" distR="0" wp14:anchorId="1A565FC4" wp14:editId="3A90A178">
@@ -2897,7 +2946,7 @@
                     <pic:cNvPicPr/>
                   </pic:nvPicPr>
                   <pic:blipFill>
-                    <a:blip r:embed="rId26"/>
+                    <a:blip r:embed="rId25"/>
                     <a:stretch>
                       <a:fillRect/>
                     </a:stretch>
@@ -3010,6 +3059,7 @@
           <w:rStyle w:val="a3"/>
           <w:b w:val="0"/>
           <w:bCs w:val="0"/>
+          <w:noProof/>
         </w:rPr>
         <w:drawing>
           <wp:inline distT="0" distB="0" distL="0" distR="0" wp14:anchorId="11667167" wp14:editId="00AC9FEF">
@@ -3076,6 +3126,7 @@
           <w:rStyle w:val="a3"/>
           <w:b w:val="0"/>
           <w:bCs w:val="0"/>
+          <w:noProof/>
         </w:rPr>
         <w:drawing>
           <wp:inline distT="0" distB="0" distL="0" distR="0" wp14:anchorId="25C18437" wp14:editId="324DF1F2">
@@ -3093,7 +3144,7 @@
                     <pic:cNvPicPr/>
                   </pic:nvPicPr>
                   <pic:blipFill>
-                    <a:blip r:embed="rId27"/>
+                    <a:blip r:embed="rId26"/>
                     <a:stretch>
                       <a:fillRect/>
                     </a:stretch>
@@ -3213,6 +3264,7 @@
       <w:r>
         <w:rPr>
           <w:rStyle w:val="a3"/>
+          <w:noProof/>
         </w:rPr>
         <w:drawing>
           <wp:inline distT="0" distB="0" distL="0" distR="0" wp14:anchorId="5422C339" wp14:editId="6633BB0C">
@@ -3271,6 +3323,7 @@
       <w:r>
         <w:rPr>
           <w:rStyle w:val="a3"/>
+          <w:noProof/>
         </w:rPr>
         <w:drawing>
           <wp:inline distT="0" distB="0" distL="0" distR="0" wp14:anchorId="63CA7A76" wp14:editId="759434B1">
@@ -3288,7 +3341,7 @@
                     <pic:cNvPicPr/>
                   </pic:nvPicPr>
                   <pic:blipFill>
-                    <a:blip r:embed="rId28"/>
+                    <a:blip r:embed="rId27"/>
                     <a:stretch>
                       <a:fillRect/>
                     </a:stretch>

</xml_diff>